<commit_message>
moved project to pipenv
</commit_message>
<xml_diff>
--- a/text.docx
+++ b/text.docx
@@ -12,6 +12,8 @@
           <w:rFonts w:ascii="Journal" w:hAnsi="Journal"/>
         </w:rPr>
       </w:pPr>
+      <w:bookmarkStart w:id="0" w:name="_GoBack"/>
+      <w:bookmarkEnd w:id="0"/>
       <w:r>
         <w:rPr>
           <w:sz w:val="28"/>
@@ -794,16 +796,13 @@
       </w:r>
       <w:r>
         <w:softHyphen/>
-        <w:t>ра, к которому диспетчер направ</w:t>
+        <w:t>ра, к которому диспетчер направляет автосамосвал. Такая система оперативного распределения авт</w:t>
+      </w:r>
+      <w:r>
+        <w:t>о</w:t>
       </w:r>
       <w:r>
         <w:lastRenderedPageBreak/>
-        <w:t>ляет автосамосвал. Такая система оперативного распределения авт</w:t>
-      </w:r>
-      <w:r>
-        <w:t>о</w:t>
-      </w:r>
-      <w:r>
         <w:t>самосвалов в карьере, носящая наименование работы по открытому циклу, повышает производи</w:t>
       </w:r>
       <w:r>
@@ -1663,23 +1662,20 @@
         <w:t>т</w:t>
       </w:r>
       <w:r>
-        <w:t xml:space="preserve">ветствующих </w:t>
-      </w:r>
+        <w:t>ветствующих элементов изменяется в одном</w:t>
+      </w:r>
+      <w:r>
+        <w:t xml:space="preserve"> цикле пересчета модели. </w:t>
+      </w:r>
+    </w:p>
+    <w:p>
+      <w:pPr>
+        <w:pStyle w:val="21"/>
+        <w:spacing w:line="360" w:lineRule="auto"/>
+        <w:ind w:firstLine="720"/>
+      </w:pPr>
       <w:r>
         <w:lastRenderedPageBreak/>
-        <w:t>элементов изменяется в одном</w:t>
-      </w:r>
-      <w:r>
-        <w:t xml:space="preserve"> цикле пересчета модели. </w:t>
-      </w:r>
-    </w:p>
-    <w:p>
-      <w:pPr>
-        <w:pStyle w:val="21"/>
-        <w:spacing w:line="360" w:lineRule="auto"/>
-        <w:ind w:firstLine="720"/>
-      </w:pPr>
-      <w:r>
         <w:t>16 В качестве основных рабочих параметров модели приняты следу</w:t>
       </w:r>
       <w:r>
@@ -2155,7 +2151,6 @@
           <w:sz w:val="28"/>
           <w:lang w:eastAsia="ru-RU"/>
         </w:rPr>
-        <w:lastRenderedPageBreak/>
         <w:t>- маневры в пункте разгрузки;</w:t>
       </w:r>
     </w:p>
@@ -2179,6 +2174,7 @@
           <w:sz w:val="28"/>
           <w:lang w:eastAsia="ru-RU"/>
         </w:rPr>
+        <w:lastRenderedPageBreak/>
         <w:t>- разгрузка;</w:t>
       </w:r>
     </w:p>
@@ -3040,10 +3036,10 @@
             <v:path o:extrusionok="f" gradientshapeok="t" o:connecttype="rect"/>
             <o:lock v:ext="edit" aspectratio="t"/>
           </v:shapetype>
-          <v:shape id="_x0000_i1025" type="#_x0000_t75" style="width:63pt;height:40.8pt" o:ole="" fillcolor="window">
+          <v:shape id="_x0000_i1025" type="#_x0000_t75" style="width:63pt;height:41.25pt" o:ole="" fillcolor="window">
             <v:imagedata r:id="rId6" o:title=""/>
           </v:shape>
-          <o:OLEObject Type="Embed" ProgID="Equation.3" ShapeID="_x0000_i1025" DrawAspect="Content" ObjectID="_1696058980" r:id="rId7"/>
+          <o:OLEObject Type="Embed" ProgID="Equation.3" ShapeID="_x0000_i1025" DrawAspect="Content" ObjectID="_1696686179" r:id="rId7"/>
         </w:object>
       </w:r>
       <w:r>
@@ -4168,7 +4164,6 @@
           <w:lang w:eastAsia="ru-RU"/>
         </w:rPr>
       </w:pPr>
-      <w:bookmarkStart w:id="0" w:name="_GoBack"/>
       <w:r>
         <w:rPr>
           <w:noProof/>
@@ -4239,7 +4234,6 @@
           </wp:anchor>
         </w:drawing>
       </w:r>
-      <w:bookmarkEnd w:id="0"/>
       <w:r>
         <w:rPr>
           <w:snapToGrid w:val="0"/>
@@ -4707,10 +4701,10 @@
           <w:lang w:eastAsia="ru-RU"/>
         </w:rPr>
         <w:object w:dxaOrig="1960" w:dyaOrig="480">
-          <v:shape id="_x0000_i1026" type="#_x0000_t75" style="width:97.8pt;height:24pt" o:ole="" fillcolor="window">
+          <v:shape id="_x0000_i1026" type="#_x0000_t75" style="width:98.25pt;height:24pt" o:ole="" fillcolor="window">
             <v:imagedata r:id="rId9" o:title=""/>
           </v:shape>
-          <o:OLEObject Type="Embed" ProgID="Equation.3" ShapeID="_x0000_i1026" DrawAspect="Content" ObjectID="_1696058981" r:id="rId10"/>
+          <o:OLEObject Type="Embed" ProgID="Equation.3" ShapeID="_x0000_i1026" DrawAspect="Content" ObjectID="_1696686180" r:id="rId10"/>
         </w:object>
       </w:r>
       <w:r>
@@ -4731,10 +4725,10 @@
           <w:lang w:eastAsia="ru-RU"/>
         </w:rPr>
         <w:object w:dxaOrig="2740" w:dyaOrig="560">
-          <v:shape id="_x0000_i1027" type="#_x0000_t75" style="width:136.8pt;height:28.2pt" o:ole="" fillcolor="window">
+          <v:shape id="_x0000_i1027" type="#_x0000_t75" style="width:137.25pt;height:27.75pt" o:ole="" fillcolor="window">
             <v:imagedata r:id="rId11" o:title=""/>
           </v:shape>
-          <o:OLEObject Type="Embed" ProgID="Equation.3" ShapeID="_x0000_i1027" DrawAspect="Content" ObjectID="_1696058982" r:id="rId12"/>
+          <o:OLEObject Type="Embed" ProgID="Equation.3" ShapeID="_x0000_i1027" DrawAspect="Content" ObjectID="_1696686181" r:id="rId12"/>
         </w:object>
       </w:r>
       <w:r>
@@ -4947,10 +4941,10 @@
           <w:lang w:eastAsia="ru-RU"/>
         </w:rPr>
         <w:object w:dxaOrig="2299" w:dyaOrig="920">
-          <v:shape id="_x0000_i1028" type="#_x0000_t75" style="width:115.2pt;height:46.2pt" o:ole="" fillcolor="window">
+          <v:shape id="_x0000_i1028" type="#_x0000_t75" style="width:114.75pt;height:45.75pt" o:ole="" fillcolor="window">
             <v:imagedata r:id="rId13" o:title=""/>
           </v:shape>
-          <o:OLEObject Type="Embed" ProgID="Equation.3" ShapeID="_x0000_i1028" DrawAspect="Content" ObjectID="_1696058983" r:id="rId14"/>
+          <o:OLEObject Type="Embed" ProgID="Equation.3" ShapeID="_x0000_i1028" DrawAspect="Content" ObjectID="_1696686182" r:id="rId14"/>
         </w:object>
       </w:r>
       <w:r>
@@ -5203,10 +5197,10 @@
           <w:lang w:eastAsia="ru-RU"/>
         </w:rPr>
         <w:object w:dxaOrig="2600" w:dyaOrig="920">
-          <v:shape id="_x0000_i1029" type="#_x0000_t75" style="width:130.2pt;height:46.2pt" o:ole="" fillcolor="window">
+          <v:shape id="_x0000_i1029" type="#_x0000_t75" style="width:129.75pt;height:45.75pt" o:ole="" fillcolor="window">
             <v:imagedata r:id="rId15" o:title=""/>
           </v:shape>
-          <o:OLEObject Type="Embed" ProgID="Equation.3" ShapeID="_x0000_i1029" DrawAspect="Content" ObjectID="_1696058984" r:id="rId16"/>
+          <o:OLEObject Type="Embed" ProgID="Equation.3" ShapeID="_x0000_i1029" DrawAspect="Content" ObjectID="_1696686183" r:id="rId16"/>
         </w:object>
       </w:r>
       <w:r>
@@ -5438,10 +5432,10 @@
           <w:lang w:eastAsia="ru-RU"/>
         </w:rPr>
         <w:object w:dxaOrig="4200" w:dyaOrig="520">
-          <v:shape id="_x0000_i1030" type="#_x0000_t75" style="width:197.4pt;height:26.4pt" o:ole="" fillcolor="window">
+          <v:shape id="_x0000_i1030" type="#_x0000_t75" style="width:197.25pt;height:26.25pt" o:ole="" fillcolor="window">
             <v:imagedata r:id="rId17" o:title=""/>
           </v:shape>
-          <o:OLEObject Type="Embed" ProgID="Equation.3" ShapeID="_x0000_i1030" DrawAspect="Content" ObjectID="_1696058985" r:id="rId18"/>
+          <o:OLEObject Type="Embed" ProgID="Equation.3" ShapeID="_x0000_i1030" DrawAspect="Content" ObjectID="_1696686184" r:id="rId18"/>
         </w:object>
       </w:r>
       <w:r>
@@ -5750,10 +5744,10 @@
           <w:lang w:eastAsia="ru-RU"/>
         </w:rPr>
         <w:object w:dxaOrig="3320" w:dyaOrig="800">
-          <v:shape id="_x0000_i1031" type="#_x0000_t75" style="width:166.2pt;height:40.2pt" o:ole="" fillcolor="window">
+          <v:shape id="_x0000_i1031" type="#_x0000_t75" style="width:165.75pt;height:39.75pt" o:ole="" fillcolor="window">
             <v:imagedata r:id="rId20" o:title=""/>
           </v:shape>
-          <o:OLEObject Type="Embed" ProgID="Equation.3" ShapeID="_x0000_i1031" DrawAspect="Content" ObjectID="_1696058986" r:id="rId21"/>
+          <o:OLEObject Type="Embed" ProgID="Equation.3" ShapeID="_x0000_i1031" DrawAspect="Content" ObjectID="_1696686185" r:id="rId21"/>
         </w:object>
       </w:r>
       <w:r>
@@ -6387,10 +6381,10 @@
           <w:lang w:eastAsia="ru-RU"/>
         </w:rPr>
         <w:object w:dxaOrig="3260" w:dyaOrig="800">
-          <v:shape id="_x0000_i1032" type="#_x0000_t75" style="width:163.2pt;height:40.2pt" o:ole="" fillcolor="window">
+          <v:shape id="_x0000_i1032" type="#_x0000_t75" style="width:162.75pt;height:39.75pt" o:ole="" fillcolor="window">
             <v:imagedata r:id="rId22" o:title=""/>
           </v:shape>
-          <o:OLEObject Type="Embed" ProgID="Equation.3" ShapeID="_x0000_i1032" DrawAspect="Content" ObjectID="_1696058987" r:id="rId23"/>
+          <o:OLEObject Type="Embed" ProgID="Equation.3" ShapeID="_x0000_i1032" DrawAspect="Content" ObjectID="_1696686186" r:id="rId23"/>
         </w:object>
       </w:r>
       <w:r>
@@ -7172,10 +7166,10 @@
           <w:lang w:eastAsia="ru-RU"/>
         </w:rPr>
         <w:object w:dxaOrig="1980" w:dyaOrig="800">
-          <v:shape id="_x0000_i1033" type="#_x0000_t75" style="width:99pt;height:40.2pt" o:ole="" fillcolor="window">
+          <v:shape id="_x0000_i1033" type="#_x0000_t75" style="width:99pt;height:39.75pt" o:ole="" fillcolor="window">
             <v:imagedata r:id="rId24" o:title=""/>
           </v:shape>
-          <o:OLEObject Type="Embed" ProgID="Equation.3" ShapeID="_x0000_i1033" DrawAspect="Content" ObjectID="_1696058988" r:id="rId25"/>
+          <o:OLEObject Type="Embed" ProgID="Equation.3" ShapeID="_x0000_i1033" DrawAspect="Content" ObjectID="_1696686187" r:id="rId25"/>
         </w:object>
       </w:r>
       <w:r>
@@ -7643,7 +7637,7 @@
         <w:rStyle w:val="a5"/>
         <w:noProof/>
       </w:rPr>
-      <w:t>4</w:t>
+      <w:t>1</w:t>
     </w:r>
     <w:r>
       <w:rPr>

</xml_diff>